<commit_message>
Se adiciona un query se modifica la documentaciòn, se agrega el campo fact_venta.valor_total
</commit_message>
<xml_diff>
--- a/Documentación prueba técnica.docx
+++ b/Documentación prueba técnica.docx
@@ -17,7 +17,7 @@
     <w:p>
       <w:pPr>
         <w:rPr>
-          <w:lang w:val="en-US"/>
+          <w:lang w:val="es-CO"/>
         </w:rPr>
       </w:pPr>
     </w:p>
@@ -198,7 +198,7 @@
       <w:pPr>
         <w:pStyle w:val="Heading2"/>
         <w:rPr>
-          <w:lang w:val="en-US"/>
+          <w:lang w:val="es-CO"/>
         </w:rPr>
       </w:pPr>
       <w:hyperlink r:id="rId6" w:anchor="/home" w:history="1">
@@ -211,7 +211,7 @@
             <w:color w:val="16191F"/>
             <w:sz w:val="21"/>
             <w:szCs w:val="21"/>
-            <w:lang w:val="en-US"/>
+            <w:lang w:val="es-CO"/>
           </w:rPr>
           <w:t>IAM</w:t>
         </w:r>
@@ -233,7 +233,7 @@
           <w:color w:val="16191F"/>
           <w:sz w:val="21"/>
           <w:szCs w:val="21"/>
-          <w:lang w:val="en-US"/>
+          <w:lang w:val="es-CO"/>
         </w:rPr>
         <w:t>Roles</w:t>
       </w:r>
@@ -1102,24 +1102,6 @@
       </w:pPr>
       <w:r>
         <w:t>Generar que cada vez que se actualice un archivo en AWS se ejecute la lambda y por consiguiente se ejecute el job de glue.</w:t>
-      </w:r>
-    </w:p>
-    <w:p>
-      <w:pPr>
-        <w:pStyle w:val="ListParagraph"/>
-        <w:numPr>
-          <w:ilvl w:val="0"/>
-          <w:numId w:val="6"/>
-        </w:numPr>
-      </w:pPr>
-      <w:r>
-        <w:t>Desde el proceso se creen los valores por defecto de las dimensiones -1 “Sin Información”, -2 “No Aplica”  -3 “</w:t>
-      </w:r>
-      <w:r>
-        <w:t>Sin Información Fuente</w:t>
-      </w:r>
-      <w:r>
-        <w:t>”</w:t>
       </w:r>
     </w:p>
     <w:p>

</xml_diff>

<commit_message>
Se modifica la documentación y se agrega otra información de query
</commit_message>
<xml_diff>
--- a/Documentación prueba técnica.docx
+++ b/Documentación prueba técnica.docx
@@ -374,8 +374,8 @@
         </w:rPr>
         <w:lastRenderedPageBreak/>
         <w:drawing>
-          <wp:inline distT="0" distB="0" distL="0" distR="0" wp14:anchorId="707AAB85" wp14:editId="2D130A4C">
-            <wp:extent cx="4648200" cy="2171700"/>
+          <wp:inline distT="0" distB="0" distL="0" distR="0" wp14:anchorId="5AA00026" wp14:editId="47328640">
+            <wp:extent cx="4724400" cy="2228850"/>
             <wp:effectExtent l="0" t="0" r="0" b="0"/>
             <wp:docPr id="1" name="Picture 1"/>
             <wp:cNvGraphicFramePr>
@@ -397,7 +397,7 @@
                   <pic:spPr>
                     <a:xfrm>
                       <a:off x="0" y="0"/>
-                      <a:ext cx="4648200" cy="2171700"/>
+                      <a:ext cx="4724400" cy="2228850"/>
                     </a:xfrm>
                     <a:prstGeom prst="rect">
                       <a:avLst/>
@@ -853,6 +853,33 @@
       </w:r>
       <w:r>
         <w:t xml:space="preserve">csv columna </w:t>
+      </w:r>
+      <w:r>
+        <w:t>VALOR_UNITARIO</w:t>
+      </w:r>
+    </w:p>
+    <w:p>
+      <w:pPr>
+        <w:pStyle w:val="ListParagraph"/>
+        <w:numPr>
+          <w:ilvl w:val="0"/>
+          <w:numId w:val="5"/>
+        </w:numPr>
+      </w:pPr>
+      <w:r>
+        <w:t xml:space="preserve">valor_total </w:t>
+      </w:r>
+      <w:r>
+        <w:t>decimal(16,6):</w:t>
+      </w:r>
+      <w:r>
+        <w:t xml:space="preserve"> Es la multiplicación de </w:t>
+      </w:r>
+      <w:r>
+        <w:t>CANTIDAD</w:t>
+      </w:r>
+      <w:r>
+        <w:t xml:space="preserve"> * </w:t>
       </w:r>
       <w:r>
         <w:t>VALOR_UNITARIO</w:t>

</xml_diff>